<commit_message>
220403 WPF: password confirmation added, thesis updated
</commit_message>
<xml_diff>
--- a/211215 fejlesztes 1. resze/szakdolgozat.docx
+++ b/211215 fejlesztes 1. resze/szakdolgozat.docx
@@ -36,53 +36,24 @@
           <w:szCs w:val="32"/>
           <w:lang w:val="hu-HU"/>
         </w:rPr>
-        <w:t>Miskolci Szakképzési Centrum</w:t>
-      </w:r>
-    </w:p>
-    <w:p>
-      <w:pPr>
-        <w:widowControl w:val="0"/>
-        <w:tabs>
-          <w:tab w:val="left" w:pos="475"/>
-          <w:tab w:val="left" w:pos="806"/>
-          <w:tab w:val="right" w:pos="8238"/>
-        </w:tabs>
-        <w:spacing w:before="120" w:after="120" w:line="360" w:lineRule="auto"/>
-        <w:jc w:val="center"/>
+        <w:t>Miskolci SZC Kandó Kálmán Informatikai Technikum</w:t>
+      </w:r>
+    </w:p>
+    <w:p>
+      <w:pPr>
+        <w:pStyle w:val="Title"/>
+        <w:rPr>
+          <w:rFonts w:ascii="Times New Roman" w:hAnsi="Times New Roman" w:cs="Times New Roman"/>
+        </w:rPr>
+      </w:pPr>
+      <w:r>
         <w:rPr>
           <w:snapToGrid w:val="0"/>
           <w:color w:val="333399"/>
           <w:sz w:val="32"/>
           <w:szCs w:val="32"/>
-          <w:lang w:val="hu-HU"/>
-        </w:rPr>
-      </w:pPr>
-      <w:r>
-        <w:rPr>
-          <w:snapToGrid w:val="0"/>
-          <w:color w:val="333399"/>
-          <w:sz w:val="32"/>
-          <w:szCs w:val="32"/>
-          <w:lang w:val="hu-HU"/>
-        </w:rPr>
-        <w:t>Kandó Kálmán Informatikai Szakgimnáziuma</w:t>
-      </w:r>
-    </w:p>
-    <w:p>
-      <w:pPr>
-        <w:pStyle w:val="Title"/>
-        <w:rPr>
-          <w:rFonts w:ascii="Times New Roman" w:hAnsi="Times New Roman" w:cs="Times New Roman"/>
-        </w:rPr>
-      </w:pPr>
-      <w:r>
-        <w:rPr>
-          <w:snapToGrid w:val="0"/>
-          <w:color w:val="333399"/>
-          <w:sz w:val="32"/>
-          <w:szCs w:val="32"/>
-        </w:rPr>
-        <w:t>SZOFTVERFEJLESZTŐ SZAK</w:t>
+        </w:rPr>
+        <w:t>SZOFTVERFEJLESZTŐ- ÉS TESZTELŐ TECHNIKUS SZAK</w:t>
       </w:r>
     </w:p>
     <w:p>
@@ -521,6 +492,11 @@
           <w:rPr>
             <w:webHidden/>
           </w:rPr>
+        </w:r>
+        <w:r>
+          <w:rPr>
+            <w:webHidden/>
+          </w:rPr>
           <w:fldChar w:fldCharType="separate"/>
         </w:r>
         <w:r>
@@ -570,6 +546,11 @@
             <w:webHidden/>
           </w:rPr>
           <w:instrText xml:space="preserve"> PAGEREF _Toc99891701 \h </w:instrText>
+        </w:r>
+        <w:r>
+          <w:rPr>
+            <w:webHidden/>
+          </w:rPr>
         </w:r>
         <w:r>
           <w:rPr>
@@ -637,6 +618,7 @@
         </w:r>
         <w:r>
           <w:rPr>
+            <w:webHidden/>
             <w:sz w:val="32"/>
             <w:szCs w:val="32"/>
           </w:rPr>
@@ -713,6 +695,7 @@
         </w:r>
         <w:r>
           <w:rPr>
+            <w:webHidden/>
             <w:sz w:val="32"/>
             <w:szCs w:val="32"/>
           </w:rPr>
@@ -789,6 +772,7 @@
         </w:r>
         <w:r>
           <w:rPr>
+            <w:webHidden/>
             <w:sz w:val="32"/>
             <w:szCs w:val="32"/>
           </w:rPr>
@@ -865,6 +849,7 @@
         </w:r>
         <w:r>
           <w:rPr>
+            <w:webHidden/>
             <w:sz w:val="32"/>
             <w:szCs w:val="32"/>
           </w:rPr>
@@ -941,6 +926,7 @@
         </w:r>
         <w:r>
           <w:rPr>
+            <w:webHidden/>
             <w:sz w:val="32"/>
             <w:szCs w:val="32"/>
           </w:rPr>
@@ -1017,6 +1003,7 @@
         </w:r>
         <w:r>
           <w:rPr>
+            <w:webHidden/>
             <w:sz w:val="32"/>
             <w:szCs w:val="32"/>
           </w:rPr>
@@ -1093,6 +1080,7 @@
         </w:r>
         <w:r>
           <w:rPr>
+            <w:webHidden/>
             <w:sz w:val="32"/>
             <w:szCs w:val="32"/>
           </w:rPr>
@@ -1169,6 +1157,7 @@
         </w:r>
         <w:r>
           <w:rPr>
+            <w:webHidden/>
             <w:sz w:val="32"/>
             <w:szCs w:val="32"/>
           </w:rPr>
@@ -1245,6 +1234,7 @@
         </w:r>
         <w:r>
           <w:rPr>
+            <w:webHidden/>
             <w:sz w:val="32"/>
             <w:szCs w:val="32"/>
           </w:rPr>
@@ -1321,6 +1311,7 @@
         </w:r>
         <w:r>
           <w:rPr>
+            <w:webHidden/>
             <w:sz w:val="32"/>
             <w:szCs w:val="32"/>
           </w:rPr>
@@ -1397,6 +1388,7 @@
         </w:r>
         <w:r>
           <w:rPr>
+            <w:webHidden/>
             <w:sz w:val="32"/>
             <w:szCs w:val="32"/>
           </w:rPr>
@@ -1473,6 +1465,7 @@
         </w:r>
         <w:r>
           <w:rPr>
+            <w:webHidden/>
             <w:sz w:val="32"/>
             <w:szCs w:val="32"/>
           </w:rPr>
@@ -1549,6 +1542,7 @@
         </w:r>
         <w:r>
           <w:rPr>
+            <w:webHidden/>
             <w:sz w:val="32"/>
             <w:szCs w:val="32"/>
           </w:rPr>
@@ -1625,6 +1619,7 @@
         </w:r>
         <w:r>
           <w:rPr>
+            <w:webHidden/>
             <w:sz w:val="32"/>
             <w:szCs w:val="32"/>
           </w:rPr>
@@ -1701,6 +1696,7 @@
         </w:r>
         <w:r>
           <w:rPr>
+            <w:webHidden/>
             <w:sz w:val="32"/>
             <w:szCs w:val="32"/>
           </w:rPr>
@@ -1777,6 +1773,7 @@
         </w:r>
         <w:r>
           <w:rPr>
+            <w:webHidden/>
             <w:sz w:val="32"/>
             <w:szCs w:val="32"/>
           </w:rPr>
@@ -1853,6 +1850,7 @@
         </w:r>
         <w:r>
           <w:rPr>
+            <w:webHidden/>
             <w:sz w:val="32"/>
             <w:szCs w:val="32"/>
           </w:rPr>
@@ -1929,6 +1927,7 @@
         </w:r>
         <w:r>
           <w:rPr>
+            <w:webHidden/>
             <w:sz w:val="32"/>
             <w:szCs w:val="32"/>
           </w:rPr>
@@ -2005,6 +2004,7 @@
         </w:r>
         <w:r>
           <w:rPr>
+            <w:webHidden/>
             <w:sz w:val="32"/>
             <w:szCs w:val="32"/>
           </w:rPr>
@@ -2081,6 +2081,7 @@
         </w:r>
         <w:r>
           <w:rPr>
+            <w:webHidden/>
             <w:sz w:val="32"/>
             <w:szCs w:val="32"/>
           </w:rPr>
@@ -2157,6 +2158,7 @@
         </w:r>
         <w:r>
           <w:rPr>
+            <w:webHidden/>
             <w:sz w:val="32"/>
             <w:szCs w:val="32"/>
           </w:rPr>
@@ -2233,6 +2235,7 @@
         </w:r>
         <w:r>
           <w:rPr>
+            <w:webHidden/>
             <w:sz w:val="32"/>
             <w:szCs w:val="32"/>
           </w:rPr>
@@ -2309,6 +2312,7 @@
         </w:r>
         <w:r>
           <w:rPr>
+            <w:webHidden/>
             <w:sz w:val="32"/>
             <w:szCs w:val="32"/>
           </w:rPr>
@@ -2385,6 +2389,7 @@
         </w:r>
         <w:r>
           <w:rPr>
+            <w:webHidden/>
             <w:sz w:val="32"/>
             <w:szCs w:val="32"/>
           </w:rPr>
@@ -2461,6 +2466,7 @@
         </w:r>
         <w:r>
           <w:rPr>
+            <w:webHidden/>
             <w:sz w:val="32"/>
             <w:szCs w:val="32"/>
           </w:rPr>
@@ -2537,6 +2543,7 @@
         </w:r>
         <w:r>
           <w:rPr>
+            <w:webHidden/>
             <w:sz w:val="32"/>
             <w:szCs w:val="32"/>
           </w:rPr>
@@ -2613,6 +2620,7 @@
         </w:r>
         <w:r>
           <w:rPr>
+            <w:webHidden/>
             <w:sz w:val="32"/>
             <w:szCs w:val="32"/>
           </w:rPr>
@@ -2689,6 +2697,7 @@
         </w:r>
         <w:r>
           <w:rPr>
+            <w:webHidden/>
             <w:sz w:val="32"/>
             <w:szCs w:val="32"/>
           </w:rPr>
@@ -2765,6 +2774,7 @@
         </w:r>
         <w:r>
           <w:rPr>
+            <w:webHidden/>
             <w:sz w:val="32"/>
             <w:szCs w:val="32"/>
           </w:rPr>
@@ -2841,6 +2851,7 @@
         </w:r>
         <w:r>
           <w:rPr>
+            <w:webHidden/>
             <w:sz w:val="32"/>
             <w:szCs w:val="32"/>
           </w:rPr>
@@ -2917,6 +2928,7 @@
         </w:r>
         <w:r>
           <w:rPr>
+            <w:webHidden/>
             <w:sz w:val="32"/>
             <w:szCs w:val="32"/>
           </w:rPr>
@@ -2993,6 +3005,7 @@
         </w:r>
         <w:r>
           <w:rPr>
+            <w:webHidden/>
             <w:sz w:val="32"/>
             <w:szCs w:val="32"/>
           </w:rPr>
@@ -3069,6 +3082,7 @@
         </w:r>
         <w:r>
           <w:rPr>
+            <w:webHidden/>
             <w:sz w:val="32"/>
             <w:szCs w:val="32"/>
           </w:rPr>
@@ -3145,6 +3159,7 @@
         </w:r>
         <w:r>
           <w:rPr>
+            <w:webHidden/>
             <w:sz w:val="32"/>
             <w:szCs w:val="32"/>
           </w:rPr>
@@ -3221,6 +3236,7 @@
         </w:r>
         <w:r>
           <w:rPr>
+            <w:webHidden/>
             <w:sz w:val="32"/>
             <w:szCs w:val="32"/>
           </w:rPr>
@@ -3297,6 +3313,7 @@
         </w:r>
         <w:r>
           <w:rPr>
+            <w:webHidden/>
             <w:sz w:val="32"/>
             <w:szCs w:val="32"/>
           </w:rPr>
@@ -3373,6 +3390,7 @@
         </w:r>
         <w:r>
           <w:rPr>
+            <w:webHidden/>
             <w:sz w:val="32"/>
             <w:szCs w:val="32"/>
           </w:rPr>
@@ -3449,6 +3467,7 @@
         </w:r>
         <w:r>
           <w:rPr>
+            <w:webHidden/>
             <w:sz w:val="32"/>
             <w:szCs w:val="32"/>
           </w:rPr>
@@ -3525,6 +3544,7 @@
         </w:r>
         <w:r>
           <w:rPr>
+            <w:webHidden/>
             <w:sz w:val="32"/>
             <w:szCs w:val="32"/>
           </w:rPr>
@@ -3593,6 +3613,11 @@
           <w:rPr>
             <w:webHidden/>
           </w:rPr>
+        </w:r>
+        <w:r>
+          <w:rPr>
+            <w:webHidden/>
+          </w:rPr>
           <w:fldChar w:fldCharType="separate"/>
         </w:r>
         <w:r>
@@ -3647,6 +3672,11 @@
           <w:rPr>
             <w:webHidden/>
           </w:rPr>
+        </w:r>
+        <w:r>
+          <w:rPr>
+            <w:webHidden/>
+          </w:rPr>
           <w:fldChar w:fldCharType="separate"/>
         </w:r>
         <w:r>
@@ -3701,6 +3731,11 @@
           <w:rPr>
             <w:webHidden/>
           </w:rPr>
+        </w:r>
+        <w:r>
+          <w:rPr>
+            <w:webHidden/>
+          </w:rPr>
           <w:fldChar w:fldCharType="separate"/>
         </w:r>
         <w:r>
@@ -3750,6 +3785,11 @@
             <w:webHidden/>
           </w:rPr>
           <w:instrText xml:space="preserve"> PAGEREF _Toc99891744 \h </w:instrText>
+        </w:r>
+        <w:r>
+          <w:rPr>
+            <w:webHidden/>
+          </w:rPr>
         </w:r>
         <w:r>
           <w:rPr>
@@ -3817,6 +3857,7 @@
         </w:r>
         <w:r>
           <w:rPr>
+            <w:webHidden/>
             <w:sz w:val="32"/>
             <w:szCs w:val="32"/>
           </w:rPr>
@@ -3893,6 +3934,7 @@
         </w:r>
         <w:r>
           <w:rPr>
+            <w:webHidden/>
             <w:sz w:val="32"/>
             <w:szCs w:val="32"/>
           </w:rPr>
@@ -3969,6 +4011,7 @@
         </w:r>
         <w:r>
           <w:rPr>
+            <w:webHidden/>
             <w:sz w:val="32"/>
             <w:szCs w:val="32"/>
           </w:rPr>
@@ -4045,6 +4088,7 @@
         </w:r>
         <w:r>
           <w:rPr>
+            <w:webHidden/>
             <w:sz w:val="32"/>
             <w:szCs w:val="32"/>
           </w:rPr>
@@ -12031,7 +12075,7 @@
         <w:rFonts w:ascii="Calibri" w:hAnsi="Calibri" w:cs="Calibri"/>
         <w:noProof/>
       </w:rPr>
-      <w:t>5</w:t>
+      <w:t>51</w:t>
     </w:r>
     <w:r>
       <w:rPr>

</xml_diff>